<commit_message>
Fixed register format (He wants capital letters >.>;)
</commit_message>
<xml_diff>
--- a/documentation_screenshots.docx
+++ b/documentation_screenshots.docx
@@ -8,7 +8,10 @@
       </w:pPr>
       <w:bookmarkStart w:id="0" w:name="_Hlk481538568"/>
       <w:r>
-        <w:t>Shaun Coleman</w:t>
+        <w:t>S</w:t>
+      </w:r>
+      <w:r>
+        <w:t>haun Coleman</w:t>
       </w:r>
     </w:p>
     <w:p>
@@ -43,8 +46,6 @@
       <w:r>
         <w:t>Screenshots</w:t>
       </w:r>
-      <w:bookmarkStart w:id="1" w:name="_GoBack"/>
-      <w:bookmarkEnd w:id="1"/>
     </w:p>
     <w:bookmarkEnd w:id="0"/>
     <w:p>
@@ -66,7 +67,7 @@
           <wp:inline distT="0" distB="0" distL="0" distR="0">
             <wp:extent cx="5867400" cy="4381500"/>
             <wp:effectExtent l="0" t="0" r="0" b="0"/>
-            <wp:docPr id="1" name="Picture 1" descr="C:\Users\Shaun\UWT\problem4\problem4\screenshots\01-Start_hw4.bmp"/>
+            <wp:docPr id="26" name="Picture 26" descr="C:\Users\Shaun\UWT\problem4\problem4\screenshots\01-Start_hw4.bmp"/>
             <wp:cNvGraphicFramePr>
               <a:graphicFrameLocks xmlns:a="http://schemas.openxmlformats.org/drawingml/2006/main" noChangeAspect="1"/>
             </wp:cNvGraphicFramePr>
@@ -140,7 +141,7 @@
           <wp:inline distT="0" distB="0" distL="0" distR="0">
             <wp:extent cx="5867400" cy="4381500"/>
             <wp:effectExtent l="0" t="0" r="0" b="0"/>
-            <wp:docPr id="2" name="Picture 2" descr="C:\Users\Shaun\UWT\problem4\problem4\screenshots\02-Step1_Get_String.bmp"/>
+            <wp:docPr id="27" name="Picture 27" descr="C:\Users\Shaun\UWT\problem4\problem4\screenshots\02-Step1_Get_String.bmp"/>
             <wp:cNvGraphicFramePr>
               <a:graphicFrameLocks xmlns:a="http://schemas.openxmlformats.org/drawingml/2006/main" noChangeAspect="1"/>
             </wp:cNvGraphicFramePr>
@@ -220,7 +221,7 @@
           <wp:inline distT="0" distB="0" distL="0" distR="0">
             <wp:extent cx="5867400" cy="4381500"/>
             <wp:effectExtent l="0" t="0" r="0" b="0"/>
-            <wp:docPr id="3" name="Picture 3" descr="C:\Users\Shaun\UWT\problem4\problem4\screenshots\03-Step2_Get_Prompt.bmp"/>
+            <wp:docPr id="28" name="Picture 28" descr="C:\Users\Shaun\UWT\problem4\problem4\screenshots\03-Step2_Get_Prompt.bmp"/>
             <wp:cNvGraphicFramePr>
               <a:graphicFrameLocks xmlns:a="http://schemas.openxmlformats.org/drawingml/2006/main" noChangeAspect="1"/>
             </wp:cNvGraphicFramePr>
@@ -300,7 +301,7 @@
           <wp:inline distT="0" distB="0" distL="0" distR="0">
             <wp:extent cx="5867400" cy="4381500"/>
             <wp:effectExtent l="0" t="0" r="0" b="0"/>
-            <wp:docPr id="4" name="Picture 4" descr="C:\Users\Shaun\UWT\problem4\problem4\screenshots\04-Display_Prompt.bmp"/>
+            <wp:docPr id="29" name="Picture 29" descr="C:\Users\Shaun\UWT\problem4\problem4\screenshots\04-Display_Prompt.bmp"/>
             <wp:cNvGraphicFramePr>
               <a:graphicFrameLocks xmlns:a="http://schemas.openxmlformats.org/drawingml/2006/main" noChangeAspect="1"/>
             </wp:cNvGraphicFramePr>
@@ -386,7 +387,7 @@
           <wp:inline distT="0" distB="0" distL="0" distR="0">
             <wp:extent cx="5867400" cy="4381500"/>
             <wp:effectExtent l="0" t="0" r="0" b="0"/>
-            <wp:docPr id="5" name="Picture 5" descr="C:\Users\Shaun\UWT\problem4\problem4\screenshots\05-Getc.bmp"/>
+            <wp:docPr id="30" name="Picture 30" descr="C:\Users\Shaun\UWT\problem4\problem4\screenshots\05-Getc.bmp"/>
             <wp:cNvGraphicFramePr>
               <a:graphicFrameLocks xmlns:a="http://schemas.openxmlformats.org/drawingml/2006/main" noChangeAspect="1"/>
             </wp:cNvGraphicFramePr>
@@ -466,7 +467,7 @@
           <wp:inline distT="0" distB="0" distL="0" distR="0">
             <wp:extent cx="5867400" cy="4381500"/>
             <wp:effectExtent l="0" t="0" r="0" b="0"/>
-            <wp:docPr id="6" name="Picture 6" descr="C:\Users\Shaun\UWT\problem4\problem4\screenshots\06-User_Press_J.bmp"/>
+            <wp:docPr id="31" name="Picture 31" descr="C:\Users\Shaun\UWT\problem4\problem4\screenshots\06-User_Press_J.bmp"/>
             <wp:cNvGraphicFramePr>
               <a:graphicFrameLocks xmlns:a="http://schemas.openxmlformats.org/drawingml/2006/main" noChangeAspect="1"/>
             </wp:cNvGraphicFramePr>
@@ -552,7 +553,7 @@
           <wp:inline distT="0" distB="0" distL="0" distR="0">
             <wp:extent cx="5867400" cy="4381500"/>
             <wp:effectExtent l="0" t="0" r="0" b="0"/>
-            <wp:docPr id="7" name="Picture 7" descr="C:\Users\Shaun\UWT\problem4\problem4\screenshots\07-Out.bmp"/>
+            <wp:docPr id="32" name="Picture 32" descr="C:\Users\Shaun\UWT\problem4\problem4\screenshots\07-Out.bmp"/>
             <wp:cNvGraphicFramePr>
               <a:graphicFrameLocks xmlns:a="http://schemas.openxmlformats.org/drawingml/2006/main" noChangeAspect="1"/>
             </wp:cNvGraphicFramePr>
@@ -626,7 +627,7 @@
           <wp:inline distT="0" distB="0" distL="0" distR="0">
             <wp:extent cx="5867400" cy="4381500"/>
             <wp:effectExtent l="0" t="0" r="0" b="0"/>
-            <wp:docPr id="8" name="Picture 8" descr="C:\Users\Shaun\UWT\problem4\problem4\screenshots\08-Stored_Char.bmp"/>
+            <wp:docPr id="33" name="Picture 33" descr="C:\Users\Shaun\UWT\problem4\problem4\screenshots\08-Stored_Char.bmp"/>
             <wp:cNvGraphicFramePr>
               <a:graphicFrameLocks xmlns:a="http://schemas.openxmlformats.org/drawingml/2006/main" noChangeAspect="1"/>
             </wp:cNvGraphicFramePr>
@@ -713,7 +714,7 @@
           <wp:inline distT="0" distB="0" distL="0" distR="0">
             <wp:extent cx="5867400" cy="4381500"/>
             <wp:effectExtent l="0" t="0" r="0" b="0"/>
-            <wp:docPr id="9" name="Picture 9" descr="C:\Users\Shaun\UWT\problem4\problem4\screenshots\09-Update_R1.bmp"/>
+            <wp:docPr id="34" name="Picture 34" descr="C:\Users\Shaun\UWT\problem4\problem4\screenshots\09-Update_R1.bmp"/>
             <wp:cNvGraphicFramePr>
               <a:graphicFrameLocks xmlns:a="http://schemas.openxmlformats.org/drawingml/2006/main" noChangeAspect="1"/>
             </wp:cNvGraphicFramePr>
@@ -793,7 +794,7 @@
           <wp:inline distT="0" distB="0" distL="0" distR="0">
             <wp:extent cx="5867400" cy="4381500"/>
             <wp:effectExtent l="0" t="0" r="0" b="0"/>
-            <wp:docPr id="10" name="Picture 10" descr="C:\Users\Shaun\UWT\problem4\problem4\screenshots\10-Subtract_10.bmp"/>
+            <wp:docPr id="35" name="Picture 35" descr="C:\Users\Shaun\UWT\problem4\problem4\screenshots\10-Subtract_10.bmp"/>
             <wp:cNvGraphicFramePr>
               <a:graphicFrameLocks xmlns:a="http://schemas.openxmlformats.org/drawingml/2006/main" noChangeAspect="1"/>
             </wp:cNvGraphicFramePr>
@@ -873,7 +874,7 @@
           <wp:inline distT="0" distB="0" distL="0" distR="0">
             <wp:extent cx="5867400" cy="4381500"/>
             <wp:effectExtent l="0" t="0" r="0" b="0"/>
-            <wp:docPr id="11" name="Picture 11" descr="C:\Users\Shaun\UWT\problem4\problem4\screenshots\11-Repeat_til_enter.bmp"/>
+            <wp:docPr id="36" name="Picture 36" descr="C:\Users\Shaun\UWT\problem4\problem4\screenshots\11-Repeat_til_enter.bmp"/>
             <wp:cNvGraphicFramePr>
               <a:graphicFrameLocks xmlns:a="http://schemas.openxmlformats.org/drawingml/2006/main" noChangeAspect="1"/>
             </wp:cNvGraphicFramePr>
@@ -953,7 +954,7 @@
           <wp:inline distT="0" distB="0" distL="0" distR="0">
             <wp:extent cx="5867400" cy="4381500"/>
             <wp:effectExtent l="0" t="0" r="0" b="0"/>
-            <wp:docPr id="12" name="Picture 12" descr="C:\Users\Shaun\UWT\problem4\problem4\screenshots\12-User_pressed_enter.bmp"/>
+            <wp:docPr id="37" name="Picture 37" descr="C:\Users\Shaun\UWT\problem4\problem4\screenshots\12-User_pressed_enter.bmp"/>
             <wp:cNvGraphicFramePr>
               <a:graphicFrameLocks xmlns:a="http://schemas.openxmlformats.org/drawingml/2006/main" noChangeAspect="1"/>
             </wp:cNvGraphicFramePr>
@@ -1047,7 +1048,7 @@
           <wp:inline distT="0" distB="0" distL="0" distR="0">
             <wp:extent cx="5867400" cy="4381500"/>
             <wp:effectExtent l="0" t="0" r="0" b="0"/>
-            <wp:docPr id="13" name="Picture 13" descr="C:\Users\Shaun\UWT\problem4\problem4\screenshots\13-R0_set_to_0.bmp"/>
+            <wp:docPr id="38" name="Picture 38" descr="C:\Users\Shaun\UWT\problem4\problem4\screenshots\13-R0_set_to_0.bmp"/>
             <wp:cNvGraphicFramePr>
               <a:graphicFrameLocks xmlns:a="http://schemas.openxmlformats.org/drawingml/2006/main" noChangeAspect="1"/>
             </wp:cNvGraphicFramePr>
@@ -1133,7 +1134,7 @@
           <wp:inline distT="0" distB="0" distL="0" distR="0">
             <wp:extent cx="5867400" cy="4381500"/>
             <wp:effectExtent l="0" t="0" r="0" b="0"/>
-            <wp:docPr id="14" name="Picture 14" descr="C:\Users\Shaun\UWT\problem4\problem4\screenshots\14-Exit_Loop.bmp"/>
+            <wp:docPr id="39" name="Picture 39" descr="C:\Users\Shaun\UWT\problem4\problem4\screenshots\14-Exit_Loop.bmp"/>
             <wp:cNvGraphicFramePr>
               <a:graphicFrameLocks xmlns:a="http://schemas.openxmlformats.org/drawingml/2006/main" noChangeAspect="1"/>
             </wp:cNvGraphicFramePr>
@@ -1225,7 +1226,7 @@
           <wp:inline distT="0" distB="0" distL="0" distR="0">
             <wp:extent cx="5867400" cy="4381500"/>
             <wp:effectExtent l="0" t="0" r="0" b="0"/>
-            <wp:docPr id="15" name="Picture 15" descr="C:\Users\Shaun\UWT\problem4\problem4\screenshots\15_String_after_loop.bmp"/>
+            <wp:docPr id="40" name="Picture 40" descr="C:\Users\Shaun\UWT\problem4\problem4\screenshots\15_String_after_loop.bmp"/>
             <wp:cNvGraphicFramePr>
               <a:graphicFrameLocks xmlns:a="http://schemas.openxmlformats.org/drawingml/2006/main" noChangeAspect="1"/>
             </wp:cNvGraphicFramePr>
@@ -1323,7 +1324,7 @@
           <wp:inline distT="0" distB="0" distL="0" distR="0">
             <wp:extent cx="5867400" cy="4381500"/>
             <wp:effectExtent l="0" t="0" r="0" b="0"/>
-            <wp:docPr id="16" name="Picture 16" descr="C:\Users\Shaun\UWT\problem4\problem4\screenshots\16_Decrement_R1.bmp"/>
+            <wp:docPr id="41" name="Picture 41" descr="C:\Users\Shaun\UWT\problem4\problem4\screenshots\16_Decrement_R1.bmp"/>
             <wp:cNvGraphicFramePr>
               <a:graphicFrameLocks xmlns:a="http://schemas.openxmlformats.org/drawingml/2006/main" noChangeAspect="1"/>
             </wp:cNvGraphicFramePr>
@@ -1415,7 +1416,7 @@
           <wp:inline distT="0" distB="0" distL="0" distR="0">
             <wp:extent cx="5867400" cy="4381500"/>
             <wp:effectExtent l="0" t="0" r="0" b="0"/>
-            <wp:docPr id="17" name="Picture 17" descr="C:\Users\Shaun\UWT\problem4\problem4\screenshots\16_Replace_newline.bmp"/>
+            <wp:docPr id="42" name="Picture 42" descr="C:\Users\Shaun\UWT\problem4\problem4\screenshots\16_Replace_newline.bmp"/>
             <wp:cNvGraphicFramePr>
               <a:graphicFrameLocks xmlns:a="http://schemas.openxmlformats.org/drawingml/2006/main" noChangeAspect="1"/>
             </wp:cNvGraphicFramePr>
@@ -1507,7 +1508,7 @@
           <wp:inline distT="0" distB="0" distL="0" distR="0">
             <wp:extent cx="5867400" cy="4381500"/>
             <wp:effectExtent l="0" t="0" r="0" b="0"/>
-            <wp:docPr id="18" name="Picture 18" descr="C:\Users\Shaun\UWT\problem4\problem4\screenshots\18_JSRR_Call.bmp"/>
+            <wp:docPr id="43" name="Picture 43" descr="C:\Users\Shaun\UWT\problem4\problem4\screenshots\17_Set_Reg1_2_3.bmp"/>
             <wp:cNvGraphicFramePr>
               <a:graphicFrameLocks xmlns:a="http://schemas.openxmlformats.org/drawingml/2006/main" noChangeAspect="1"/>
             </wp:cNvGraphicFramePr>
@@ -1515,7 +1516,7 @@
               <a:graphicData uri="http://schemas.openxmlformats.org/drawingml/2006/picture">
                 <pic:pic xmlns:pic="http://schemas.openxmlformats.org/drawingml/2006/picture">
                   <pic:nvPicPr>
-                    <pic:cNvPr id="0" name="Picture 18" descr="C:\Users\Shaun\UWT\problem4\problem4\screenshots\18_JSRR_Call.bmp"/>
+                    <pic:cNvPr id="0" name="Picture 18" descr="C:\Users\Shaun\UWT\problem4\problem4\screenshots\17_Set_Reg1_2_3.bmp"/>
                     <pic:cNvPicPr>
                       <a:picLocks noChangeAspect="1" noChangeArrowheads="1"/>
                     </pic:cNvPicPr>
@@ -1581,7 +1582,7 @@
         <w:rPr>
           <w:noProof/>
         </w:rPr>
-        <w:t>JSRR Called; PC and R7 updated</w:t>
+        <w:t>R1 set to Start of String, R2 set to small constant from memory</w:t>
       </w:r>
     </w:p>
     <w:p>
@@ -1596,10 +1597,10 @@
         </w:rPr>
         <w:lastRenderedPageBreak/>
         <w:drawing>
-          <wp:inline distT="0" distB="0" distL="0" distR="0">
+          <wp:inline distT="0" distB="0" distL="0" distR="0" wp14:anchorId="1781D139" wp14:editId="6A442723">
             <wp:extent cx="5867400" cy="4381500"/>
             <wp:effectExtent l="0" t="0" r="0" b="0"/>
-            <wp:docPr id="19" name="Picture 19" descr="C:\Users\Shaun\UWT\problem4\problem4\screenshots\19-R0_to_0.bmp"/>
+            <wp:docPr id="44" name="Picture 44" descr="C:\Users\Shaun\UWT\problem4\problem4\screenshots\18_JSRR_Call.bmp"/>
             <wp:cNvGraphicFramePr>
               <a:graphicFrameLocks xmlns:a="http://schemas.openxmlformats.org/drawingml/2006/main" noChangeAspect="1"/>
             </wp:cNvGraphicFramePr>
@@ -1607,7 +1608,7 @@
               <a:graphicData uri="http://schemas.openxmlformats.org/drawingml/2006/picture">
                 <pic:pic xmlns:pic="http://schemas.openxmlformats.org/drawingml/2006/picture">
                   <pic:nvPicPr>
-                    <pic:cNvPr id="0" name="Picture 19" descr="C:\Users\Shaun\UWT\problem4\problem4\screenshots\19-R0_to_0.bmp"/>
+                    <pic:cNvPr id="0" name="Picture 19" descr="C:\Users\Shaun\UWT\problem4\problem4\screenshots\18_JSRR_Call.bmp"/>
                     <pic:cNvPicPr>
                       <a:picLocks noChangeAspect="1" noChangeArrowheads="1"/>
                     </pic:cNvPicPr>
@@ -1655,25 +1656,15 @@
         <w:rPr>
           <w:noProof/>
         </w:rPr>
-        <w:t>Fig. 1</w:t>
-      </w:r>
-      <w:r>
-        <w:rPr>
-          <w:noProof/>
-        </w:rPr>
-        <w:t>9</w:t>
-      </w:r>
-      <w:r>
-        <w:rPr>
-          <w:noProof/>
-        </w:rPr>
-        <w:t xml:space="preserve">. </w:t>
-      </w:r>
-      <w:r>
-        <w:rPr>
-          <w:noProof/>
-        </w:rPr>
-        <w:t>R0 set to 0 (No effect here but done for safety)</w:t>
+        <w:t>Fig. 19</w:t>
+      </w:r>
+      <w:bookmarkStart w:id="1" w:name="_GoBack"/>
+      <w:bookmarkEnd w:id="1"/>
+      <w:r>
+        <w:rPr>
+          <w:noProof/>
+        </w:rPr>
+        <w:t xml:space="preserve"> JSRR Called</w:t>
       </w:r>
     </w:p>
     <w:p>
@@ -1691,7 +1682,7 @@
           <wp:inline distT="0" distB="0" distL="0" distR="0">
             <wp:extent cx="5867400" cy="4381500"/>
             <wp:effectExtent l="0" t="0" r="0" b="0"/>
-            <wp:docPr id="20" name="Picture 20" descr="C:\Users\Shaun\UWT\problem4\problem4\screenshots\20-R0_to_String.bmp"/>
+            <wp:docPr id="45" name="Picture 45" descr="C:\Users\Shaun\UWT\problem4\problem4\screenshots\19-R0_to_0.bmp"/>
             <wp:cNvGraphicFramePr>
               <a:graphicFrameLocks xmlns:a="http://schemas.openxmlformats.org/drawingml/2006/main" noChangeAspect="1"/>
             </wp:cNvGraphicFramePr>
@@ -1699,7 +1690,7 @@
               <a:graphicData uri="http://schemas.openxmlformats.org/drawingml/2006/picture">
                 <pic:pic xmlns:pic="http://schemas.openxmlformats.org/drawingml/2006/picture">
                   <pic:nvPicPr>
-                    <pic:cNvPr id="0" name="Picture 20" descr="C:\Users\Shaun\UWT\problem4\problem4\screenshots\20-R0_to_String.bmp"/>
+                    <pic:cNvPr id="0" name="Picture 20" descr="C:\Users\Shaun\UWT\problem4\problem4\screenshots\19-R0_to_0.bmp"/>
                     <pic:cNvPicPr>
                       <a:picLocks noChangeAspect="1" noChangeArrowheads="1"/>
                     </pic:cNvPicPr>
@@ -1747,13 +1738,7 @@
         <w:rPr>
           <w:noProof/>
         </w:rPr>
-        <w:t>Fig.</w:t>
-      </w:r>
-      <w:r>
-        <w:rPr>
-          <w:noProof/>
-        </w:rPr>
-        <w:t xml:space="preserve"> 20</w:t>
+        <w:t>Fig. 20</w:t>
       </w:r>
       <w:r>
         <w:rPr>
@@ -1765,7 +1750,7 @@
         <w:rPr>
           <w:noProof/>
         </w:rPr>
-        <w:t>R0 gets a copy of R1</w:t>
+        <w:t>R0 set to 0 (No effect here but done for safety)</w:t>
       </w:r>
     </w:p>
     <w:p>
@@ -1783,7 +1768,7 @@
           <wp:inline distT="0" distB="0" distL="0" distR="0">
             <wp:extent cx="5867400" cy="4381500"/>
             <wp:effectExtent l="0" t="0" r="0" b="0"/>
-            <wp:docPr id="21" name="Picture 21" descr="C:\Users\Shaun\UWT\problem4\problem4\screenshots\21-R3_Saved.bmp"/>
+            <wp:docPr id="46" name="Picture 46" descr="C:\Users\Shaun\UWT\problem4\problem4\screenshots\20-R0_to_String.bmp"/>
             <wp:cNvGraphicFramePr>
               <a:graphicFrameLocks xmlns:a="http://schemas.openxmlformats.org/drawingml/2006/main" noChangeAspect="1"/>
             </wp:cNvGraphicFramePr>
@@ -1791,7 +1776,7 @@
               <a:graphicData uri="http://schemas.openxmlformats.org/drawingml/2006/picture">
                 <pic:pic xmlns:pic="http://schemas.openxmlformats.org/drawingml/2006/picture">
                   <pic:nvPicPr>
-                    <pic:cNvPr id="0" name="Picture 21" descr="C:\Users\Shaun\UWT\problem4\problem4\screenshots\21-R3_Saved.bmp"/>
+                    <pic:cNvPr id="0" name="Picture 21" descr="C:\Users\Shaun\UWT\problem4\problem4\screenshots\20-R0_to_String.bmp"/>
                     <pic:cNvPicPr>
                       <a:picLocks noChangeAspect="1" noChangeArrowheads="1"/>
                     </pic:cNvPicPr>
@@ -1839,13 +1824,13 @@
         <w:rPr>
           <w:noProof/>
         </w:rPr>
-        <w:t xml:space="preserve">Fig. </w:t>
-      </w:r>
-      <w:r>
-        <w:rPr>
-          <w:noProof/>
-        </w:rPr>
-        <w:t>21</w:t>
+        <w:t>Fig.</w:t>
+      </w:r>
+      <w:r>
+        <w:rPr>
+          <w:noProof/>
+        </w:rPr>
+        <w:t xml:space="preserve"> 21</w:t>
       </w:r>
       <w:r>
         <w:rPr>
@@ -1857,7 +1842,7 @@
         <w:rPr>
           <w:noProof/>
         </w:rPr>
-        <w:t>R3 saved in memory (X30A5)</w:t>
+        <w:t>R0 gets a copy of R1</w:t>
       </w:r>
     </w:p>
     <w:p>
@@ -1875,7 +1860,7 @@
           <wp:inline distT="0" distB="0" distL="0" distR="0">
             <wp:extent cx="5867400" cy="4381500"/>
             <wp:effectExtent l="0" t="0" r="0" b="0"/>
-            <wp:docPr id="22" name="Picture 22" descr="C:\Users\Shaun\UWT\problem4\problem4\screenshots\22-R3_Get_First_Char.bmp"/>
+            <wp:docPr id="47" name="Picture 47" descr="C:\Users\Shaun\UWT\problem4\problem4\screenshots\21-R3_Saved.bmp"/>
             <wp:cNvGraphicFramePr>
               <a:graphicFrameLocks xmlns:a="http://schemas.openxmlformats.org/drawingml/2006/main" noChangeAspect="1"/>
             </wp:cNvGraphicFramePr>
@@ -1883,7 +1868,7 @@
               <a:graphicData uri="http://schemas.openxmlformats.org/drawingml/2006/picture">
                 <pic:pic xmlns:pic="http://schemas.openxmlformats.org/drawingml/2006/picture">
                   <pic:nvPicPr>
-                    <pic:cNvPr id="0" name="Picture 22" descr="C:\Users\Shaun\UWT\problem4\problem4\screenshots\22-R3_Get_First_Char.bmp"/>
+                    <pic:cNvPr id="0" name="Picture 22" descr="C:\Users\Shaun\UWT\problem4\problem4\screenshots\21-R3_Saved.bmp"/>
                     <pic:cNvPicPr>
                       <a:picLocks noChangeAspect="1" noChangeArrowheads="1"/>
                     </pic:cNvPicPr>
@@ -1931,7 +1916,13 @@
         <w:rPr>
           <w:noProof/>
         </w:rPr>
-        <w:t>Fig. 22</w:t>
+        <w:t xml:space="preserve">Fig. </w:t>
+      </w:r>
+      <w:r>
+        <w:rPr>
+          <w:noProof/>
+        </w:rPr>
+        <w:t>22</w:t>
       </w:r>
       <w:r>
         <w:rPr>
@@ -1943,7 +1934,7 @@
         <w:rPr>
           <w:noProof/>
         </w:rPr>
-        <w:t>First character’s value loaded into R3</w:t>
+        <w:t>R3 saved in memory (X30A5)</w:t>
       </w:r>
     </w:p>
     <w:p>
@@ -1961,7 +1952,7 @@
           <wp:inline distT="0" distB="0" distL="0" distR="0">
             <wp:extent cx="5867400" cy="4381500"/>
             <wp:effectExtent l="0" t="0" r="0" b="0"/>
-            <wp:docPr id="23" name="Picture 23" descr="C:\Users\Shaun\UWT\problem4\problem4\screenshots\23-R3_minus_const.bmp"/>
+            <wp:docPr id="48" name="Picture 48" descr="C:\Users\Shaun\UWT\problem4\problem4\screenshots\22-R3_Get_First_Char.bmp"/>
             <wp:cNvGraphicFramePr>
               <a:graphicFrameLocks xmlns:a="http://schemas.openxmlformats.org/drawingml/2006/main" noChangeAspect="1"/>
             </wp:cNvGraphicFramePr>
@@ -1969,7 +1960,7 @@
               <a:graphicData uri="http://schemas.openxmlformats.org/drawingml/2006/picture">
                 <pic:pic xmlns:pic="http://schemas.openxmlformats.org/drawingml/2006/picture">
                   <pic:nvPicPr>
-                    <pic:cNvPr id="0" name="Picture 23" descr="C:\Users\Shaun\UWT\problem4\problem4\screenshots\23-R3_minus_const.bmp"/>
+                    <pic:cNvPr id="0" name="Picture 23" descr="C:\Users\Shaun\UWT\problem4\problem4\screenshots\22-R3_Get_First_Char.bmp"/>
                     <pic:cNvPicPr>
                       <a:picLocks noChangeAspect="1" noChangeArrowheads="1"/>
                     </pic:cNvPicPr>
@@ -2017,13 +2008,7 @@
         <w:rPr>
           <w:noProof/>
         </w:rPr>
-        <w:t xml:space="preserve">Fig. </w:t>
-      </w:r>
-      <w:r>
-        <w:rPr>
-          <w:noProof/>
-        </w:rPr>
-        <w:t>23</w:t>
+        <w:t>Fig. 23</w:t>
       </w:r>
       <w:r>
         <w:rPr>
@@ -2035,7 +2020,7 @@
         <w:rPr>
           <w:noProof/>
         </w:rPr>
-        <w:t>Ignored Branch on 0 and set R3 to R3 – R2</w:t>
+        <w:t>First character’s value loaded into R3</w:t>
       </w:r>
     </w:p>
     <w:p>
@@ -2053,7 +2038,7 @@
           <wp:inline distT="0" distB="0" distL="0" distR="0">
             <wp:extent cx="5867400" cy="4381500"/>
             <wp:effectExtent l="0" t="0" r="0" b="0"/>
-            <wp:docPr id="24" name="Picture 24" descr="C:\Users\Shaun\UWT\problem4\problem4\screenshots\24-Update_char_in_mem.bmp"/>
+            <wp:docPr id="49" name="Picture 49" descr="C:\Users\Shaun\UWT\problem4\problem4\screenshots\23-R3_minus_const.bmp"/>
             <wp:cNvGraphicFramePr>
               <a:graphicFrameLocks xmlns:a="http://schemas.openxmlformats.org/drawingml/2006/main" noChangeAspect="1"/>
             </wp:cNvGraphicFramePr>
@@ -2061,7 +2046,7 @@
               <a:graphicData uri="http://schemas.openxmlformats.org/drawingml/2006/picture">
                 <pic:pic xmlns:pic="http://schemas.openxmlformats.org/drawingml/2006/picture">
                   <pic:nvPicPr>
-                    <pic:cNvPr id="0" name="Picture 24" descr="C:\Users\Shaun\UWT\problem4\problem4\screenshots\24-Update_char_in_mem.bmp"/>
+                    <pic:cNvPr id="0" name="Picture 24" descr="C:\Users\Shaun\UWT\problem4\problem4\screenshots\23-R3_minus_const.bmp"/>
                     <pic:cNvPicPr>
                       <a:picLocks noChangeAspect="1" noChangeArrowheads="1"/>
                     </pic:cNvPicPr>
@@ -2127,7 +2112,7 @@
         <w:rPr>
           <w:noProof/>
         </w:rPr>
-        <w:t>New value for first character is saved over the old value</w:t>
+        <w:t>Ignored Branch on 0 and set R3 to R3 – R2</w:t>
       </w:r>
     </w:p>
     <w:p>
@@ -2145,7 +2130,7 @@
           <wp:inline distT="0" distB="0" distL="0" distR="0">
             <wp:extent cx="5867400" cy="4381500"/>
             <wp:effectExtent l="0" t="0" r="0" b="0"/>
-            <wp:docPr id="25" name="Picture 25" descr="C:\Users\Shaun\UWT\problem4\problem4\screenshots\25-Increment_R0.bmp"/>
+            <wp:docPr id="50" name="Picture 50" descr="C:\Users\Shaun\UWT\problem4\problem4\screenshots\24-Update_char_in_mem.bmp"/>
             <wp:cNvGraphicFramePr>
               <a:graphicFrameLocks xmlns:a="http://schemas.openxmlformats.org/drawingml/2006/main" noChangeAspect="1"/>
             </wp:cNvGraphicFramePr>
@@ -2153,7 +2138,7 @@
               <a:graphicData uri="http://schemas.openxmlformats.org/drawingml/2006/picture">
                 <pic:pic xmlns:pic="http://schemas.openxmlformats.org/drawingml/2006/picture">
                   <pic:nvPicPr>
-                    <pic:cNvPr id="0" name="Picture 25" descr="C:\Users\Shaun\UWT\problem4\problem4\screenshots\25-Increment_R0.bmp"/>
+                    <pic:cNvPr id="0" name="Picture 25" descr="C:\Users\Shaun\UWT\problem4\problem4\screenshots\24-Update_char_in_mem.bmp"/>
                     <pic:cNvPicPr>
                       <a:picLocks noChangeAspect="1" noChangeArrowheads="1"/>
                     </pic:cNvPicPr>
@@ -2201,7 +2186,13 @@
         <w:rPr>
           <w:noProof/>
         </w:rPr>
-        <w:t>Fig. 25</w:t>
+        <w:t xml:space="preserve">Fig. </w:t>
+      </w:r>
+      <w:r>
+        <w:rPr>
+          <w:noProof/>
+        </w:rPr>
+        <w:t>25</w:t>
       </w:r>
       <w:r>
         <w:rPr>
@@ -2213,7 +2204,7 @@
         <w:rPr>
           <w:noProof/>
         </w:rPr>
-        <w:t>Increment R0 to next location in memory</w:t>
+        <w:t>New value for first character is saved over the old value</w:t>
       </w:r>
     </w:p>
     <w:p>
@@ -2231,7 +2222,7 @@
           <wp:inline distT="0" distB="0" distL="0" distR="0">
             <wp:extent cx="5867400" cy="4381500"/>
             <wp:effectExtent l="0" t="0" r="0" b="0"/>
-            <wp:docPr id="56" name="Picture 56" descr="C:\Users\Shaun\UWT\problem4\problem4\screenshots\26-Loop.bmp"/>
+            <wp:docPr id="51" name="Picture 51" descr="C:\Users\Shaun\UWT\problem4\problem4\screenshots\25-Increment_R0.bmp"/>
             <wp:cNvGraphicFramePr>
               <a:graphicFrameLocks xmlns:a="http://schemas.openxmlformats.org/drawingml/2006/main" noChangeAspect="1"/>
             </wp:cNvGraphicFramePr>
@@ -2239,7 +2230,7 @@
               <a:graphicData uri="http://schemas.openxmlformats.org/drawingml/2006/picture">
                 <pic:pic xmlns:pic="http://schemas.openxmlformats.org/drawingml/2006/picture">
                   <pic:nvPicPr>
-                    <pic:cNvPr id="0" name="Picture 26" descr="C:\Users\Shaun\UWT\problem4\problem4\screenshots\26-Loop.bmp"/>
+                    <pic:cNvPr id="0" name="Picture 26" descr="C:\Users\Shaun\UWT\problem4\problem4\screenshots\25-Increment_R0.bmp"/>
                     <pic:cNvPicPr>
                       <a:picLocks noChangeAspect="1" noChangeArrowheads="1"/>
                     </pic:cNvPicPr>
@@ -2287,36 +2278,37 @@
         <w:rPr>
           <w:noProof/>
         </w:rPr>
+        <w:t>Fig. 26</w:t>
+      </w:r>
+      <w:r>
+        <w:rPr>
+          <w:noProof/>
+        </w:rPr>
+        <w:t xml:space="preserve">. </w:t>
+      </w:r>
+      <w:r>
+        <w:rPr>
+          <w:noProof/>
+        </w:rPr>
+        <w:t>Increment R0 to next location in memory</w:t>
+      </w:r>
+    </w:p>
+    <w:p>
+      <w:pPr>
+        <w:rPr>
+          <w:noProof/>
+        </w:rPr>
+      </w:pPr>
+      <w:r>
+        <w:rPr>
+          <w:noProof/>
+        </w:rPr>
         <w:lastRenderedPageBreak/>
-        <w:t xml:space="preserve">Fig. </w:t>
-      </w:r>
-      <w:r>
-        <w:rPr>
-          <w:noProof/>
-        </w:rPr>
-        <w:t>26</w:t>
-      </w:r>
-      <w:r>
-        <w:rPr>
-          <w:noProof/>
-        </w:rPr>
-        <w:t xml:space="preserve">. </w:t>
-      </w:r>
-      <w:r>
-        <w:rPr>
-          <w:noProof/>
-        </w:rPr>
-        <w:t>Return to top of loop and repeat until end of string is reached</w:t>
-      </w:r>
-      <w:r>
-        <w:rPr>
-          <w:noProof/>
-        </w:rPr>
         <w:drawing>
           <wp:inline distT="0" distB="0" distL="0" distR="0">
             <wp:extent cx="5867400" cy="4381500"/>
             <wp:effectExtent l="0" t="0" r="0" b="0"/>
-            <wp:docPr id="57" name="Picture 57" descr="C:\Users\Shaun\UWT\problem4\problem4\screenshots\27-Post_Loop.bmp"/>
+            <wp:docPr id="52" name="Picture 52" descr="C:\Users\Shaun\UWT\problem4\problem4\screenshots\26-Loop.bmp"/>
             <wp:cNvGraphicFramePr>
               <a:graphicFrameLocks xmlns:a="http://schemas.openxmlformats.org/drawingml/2006/main" noChangeAspect="1"/>
             </wp:cNvGraphicFramePr>
@@ -2324,7 +2316,7 @@
               <a:graphicData uri="http://schemas.openxmlformats.org/drawingml/2006/picture">
                 <pic:pic xmlns:pic="http://schemas.openxmlformats.org/drawingml/2006/picture">
                   <pic:nvPicPr>
-                    <pic:cNvPr id="0" name="Picture 27" descr="C:\Users\Shaun\UWT\problem4\problem4\screenshots\27-Post_Loop.bmp"/>
+                    <pic:cNvPr id="0" name="Picture 27" descr="C:\Users\Shaun\UWT\problem4\problem4\screenshots\26-Loop.bmp"/>
                     <pic:cNvPicPr>
                       <a:picLocks noChangeAspect="1" noChangeArrowheads="1"/>
                     </pic:cNvPicPr>
@@ -2361,13 +2353,6 @@
           </wp:inline>
         </w:drawing>
       </w:r>
-    </w:p>
-    <w:p>
-      <w:pPr>
-        <w:rPr>
-          <w:noProof/>
-        </w:rPr>
-      </w:pPr>
       <w:r>
         <w:rPr>
           <w:noProof/>
@@ -2390,15 +2375,8 @@
         <w:rPr>
           <w:noProof/>
         </w:rPr>
-        <w:t>String in memory after all iterations of the loop</w:t>
-      </w:r>
-    </w:p>
-    <w:p>
-      <w:pPr>
-        <w:rPr>
-          <w:noProof/>
-        </w:rPr>
-      </w:pPr>
+        <w:t>Return to top of loop and repeat until end of string is reached</w:t>
+      </w:r>
       <w:r>
         <w:rPr>
           <w:noProof/>
@@ -2408,7 +2386,7 @@
           <wp:inline distT="0" distB="0" distL="0" distR="0">
             <wp:extent cx="5867400" cy="4381500"/>
             <wp:effectExtent l="0" t="0" r="0" b="0"/>
-            <wp:docPr id="58" name="Picture 58" descr="C:\Users\Shaun\UWT\problem4\problem4\screenshots\28-Set_R0_to_Return.bmp"/>
+            <wp:docPr id="53" name="Picture 53" descr="C:\Users\Shaun\UWT\problem4\problem4\screenshots\27-Post_Loop.bmp"/>
             <wp:cNvGraphicFramePr>
               <a:graphicFrameLocks xmlns:a="http://schemas.openxmlformats.org/drawingml/2006/main" noChangeAspect="1"/>
             </wp:cNvGraphicFramePr>
@@ -2416,7 +2394,7 @@
               <a:graphicData uri="http://schemas.openxmlformats.org/drawingml/2006/picture">
                 <pic:pic xmlns:pic="http://schemas.openxmlformats.org/drawingml/2006/picture">
                   <pic:nvPicPr>
-                    <pic:cNvPr id="0" name="Picture 28" descr="C:\Users\Shaun\UWT\problem4\problem4\screenshots\28-Set_R0_to_Return.bmp"/>
+                    <pic:cNvPr id="0" name="Picture 28" descr="C:\Users\Shaun\UWT\problem4\problem4\screenshots\27-Post_Loop.bmp"/>
                     <pic:cNvPicPr>
                       <a:picLocks noChangeAspect="1" noChangeArrowheads="1"/>
                     </pic:cNvPicPr>
@@ -2482,7 +2460,7 @@
         <w:rPr>
           <w:noProof/>
         </w:rPr>
-        <w:t>Set R0 to R1 to return the starting address of the string for a successful run</w:t>
+        <w:t>String in memory after all iterations of the loop</w:t>
       </w:r>
     </w:p>
     <w:p>
@@ -2500,7 +2478,7 @@
           <wp:inline distT="0" distB="0" distL="0" distR="0">
             <wp:extent cx="5867400" cy="4381500"/>
             <wp:effectExtent l="0" t="0" r="0" b="0"/>
-            <wp:docPr id="59" name="Picture 59" descr="C:\Users\Shaun\UWT\problem4\problem4\screenshots\29-Restore_R3.bmp"/>
+            <wp:docPr id="54" name="Picture 54" descr="C:\Users\Shaun\UWT\problem4\problem4\screenshots\28-Set_R0_to_Return.bmp"/>
             <wp:cNvGraphicFramePr>
               <a:graphicFrameLocks xmlns:a="http://schemas.openxmlformats.org/drawingml/2006/main" noChangeAspect="1"/>
             </wp:cNvGraphicFramePr>
@@ -2508,7 +2486,7 @@
               <a:graphicData uri="http://schemas.openxmlformats.org/drawingml/2006/picture">
                 <pic:pic xmlns:pic="http://schemas.openxmlformats.org/drawingml/2006/picture">
                   <pic:nvPicPr>
-                    <pic:cNvPr id="0" name="Picture 29" descr="C:\Users\Shaun\UWT\problem4\problem4\screenshots\29-Restore_R3.bmp"/>
+                    <pic:cNvPr id="0" name="Picture 29" descr="C:\Users\Shaun\UWT\problem4\problem4\screenshots\28-Set_R0_to_Return.bmp"/>
                     <pic:cNvPicPr>
                       <a:picLocks noChangeAspect="1" noChangeArrowheads="1"/>
                     </pic:cNvPicPr>
@@ -2574,7 +2552,7 @@
         <w:rPr>
           <w:noProof/>
         </w:rPr>
-        <w:t>Restore R3 using the saved R3 value in memory</w:t>
+        <w:t>Set R0 to R1 to return the starting address of the string for a successful run</w:t>
       </w:r>
     </w:p>
     <w:p>
@@ -2592,7 +2570,7 @@
           <wp:inline distT="0" distB="0" distL="0" distR="0">
             <wp:extent cx="5867400" cy="4381500"/>
             <wp:effectExtent l="0" t="0" r="0" b="0"/>
-            <wp:docPr id="60" name="Picture 60" descr="C:\Users\Shaun\UWT\problem4\problem4\screenshots\30-RET.bmp"/>
+            <wp:docPr id="55" name="Picture 55" descr="C:\Users\Shaun\UWT\problem4\problem4\screenshots\29-Restore_R3.bmp"/>
             <wp:cNvGraphicFramePr>
               <a:graphicFrameLocks xmlns:a="http://schemas.openxmlformats.org/drawingml/2006/main" noChangeAspect="1"/>
             </wp:cNvGraphicFramePr>
@@ -2600,7 +2578,7 @@
               <a:graphicData uri="http://schemas.openxmlformats.org/drawingml/2006/picture">
                 <pic:pic xmlns:pic="http://schemas.openxmlformats.org/drawingml/2006/picture">
                   <pic:nvPicPr>
-                    <pic:cNvPr id="0" name="Picture 30" descr="C:\Users\Shaun\UWT\problem4\problem4\screenshots\30-RET.bmp"/>
+                    <pic:cNvPr id="0" name="Picture 30" descr="C:\Users\Shaun\UWT\problem4\problem4\screenshots\29-Restore_R3.bmp"/>
                     <pic:cNvPicPr>
                       <a:picLocks noChangeAspect="1" noChangeArrowheads="1"/>
                     </pic:cNvPicPr>
@@ -2660,13 +2638,13 @@
         <w:rPr>
           <w:noProof/>
         </w:rPr>
-        <w:t xml:space="preserve"> </w:t>
-      </w:r>
-      <w:r>
-        <w:rPr>
-          <w:noProof/>
-        </w:rPr>
-        <w:t>Return to the mainline; PC is updated</w:t>
+        <w:t xml:space="preserve">. </w:t>
+      </w:r>
+      <w:r>
+        <w:rPr>
+          <w:noProof/>
+        </w:rPr>
+        <w:t>Restore R3 using the saved R3 value in memory</w:t>
       </w:r>
     </w:p>
     <w:p>
@@ -2684,7 +2662,7 @@
           <wp:inline distT="0" distB="0" distL="0" distR="0">
             <wp:extent cx="5867400" cy="4381500"/>
             <wp:effectExtent l="0" t="0" r="0" b="0"/>
-            <wp:docPr id="61" name="Picture 61" descr="C:\Users\Shaun\UWT\problem4\problem4\screenshots\31-R1_Negated_and_Incremented.bmp"/>
+            <wp:docPr id="68" name="Picture 68" descr="C:\Users\Shaun\UWT\problem4\problem4\screenshots\30-RET.bmp"/>
             <wp:cNvGraphicFramePr>
               <a:graphicFrameLocks xmlns:a="http://schemas.openxmlformats.org/drawingml/2006/main" noChangeAspect="1"/>
             </wp:cNvGraphicFramePr>
@@ -2692,7 +2670,7 @@
               <a:graphicData uri="http://schemas.openxmlformats.org/drawingml/2006/picture">
                 <pic:pic xmlns:pic="http://schemas.openxmlformats.org/drawingml/2006/picture">
                   <pic:nvPicPr>
-                    <pic:cNvPr id="0" name="Picture 31" descr="C:\Users\Shaun\UWT\problem4\problem4\screenshots\31-R1_Negated_and_Incremented.bmp"/>
+                    <pic:cNvPr id="0" name="Picture 31" descr="C:\Users\Shaun\UWT\problem4\problem4\screenshots\30-RET.bmp"/>
                     <pic:cNvPicPr>
                       <a:picLocks noChangeAspect="1" noChangeArrowheads="1"/>
                     </pic:cNvPicPr>
@@ -2746,13 +2724,19 @@
         <w:rPr>
           <w:noProof/>
         </w:rPr>
-        <w:t xml:space="preserve">31 </w:t>
-      </w:r>
-      <w:r>
-        <w:rPr>
-          <w:noProof/>
-        </w:rPr>
-        <w:t>Negate and increment R1 for two’s complement value</w:t>
+        <w:t>31</w:t>
+      </w:r>
+      <w:r>
+        <w:rPr>
+          <w:noProof/>
+        </w:rPr>
+        <w:t xml:space="preserve"> </w:t>
+      </w:r>
+      <w:r>
+        <w:rPr>
+          <w:noProof/>
+        </w:rPr>
+        <w:t>Return to the mainline; PC is updated</w:t>
       </w:r>
     </w:p>
     <w:p>
@@ -2770,7 +2754,7 @@
           <wp:inline distT="0" distB="0" distL="0" distR="0">
             <wp:extent cx="5867400" cy="4381500"/>
             <wp:effectExtent l="0" t="0" r="0" b="0"/>
-            <wp:docPr id="62" name="Picture 62" descr="C:\Users\Shaun\UWT\problem4\problem4\screenshots\32-R1_add_R0.bmp"/>
+            <wp:docPr id="69" name="Picture 69" descr="C:\Users\Shaun\UWT\problem4\problem4\screenshots\31-R1_Negated_and_Incremented.bmp"/>
             <wp:cNvGraphicFramePr>
               <a:graphicFrameLocks xmlns:a="http://schemas.openxmlformats.org/drawingml/2006/main" noChangeAspect="1"/>
             </wp:cNvGraphicFramePr>
@@ -2778,7 +2762,7 @@
               <a:graphicData uri="http://schemas.openxmlformats.org/drawingml/2006/picture">
                 <pic:pic xmlns:pic="http://schemas.openxmlformats.org/drawingml/2006/picture">
                   <pic:nvPicPr>
-                    <pic:cNvPr id="0" name="Picture 32" descr="C:\Users\Shaun\UWT\problem4\problem4\screenshots\32-R1_add_R0.bmp"/>
+                    <pic:cNvPr id="0" name="Picture 32" descr="C:\Users\Shaun\UWT\problem4\problem4\screenshots\31-R1_Negated_and_Incremented.bmp"/>
                     <pic:cNvPicPr>
                       <a:picLocks noChangeAspect="1" noChangeArrowheads="1"/>
                     </pic:cNvPicPr>
@@ -2826,13 +2810,19 @@
         <w:rPr>
           <w:noProof/>
         </w:rPr>
-        <w:t xml:space="preserve">Fig. </w:t>
-      </w:r>
-      <w:r>
-        <w:rPr>
-          <w:noProof/>
-        </w:rPr>
-        <w:t>32 Set R1 to R1 + R0 to check return status of Encrypt</w:t>
+        <w:t>Fig. 32</w:t>
+      </w:r>
+      <w:r>
+        <w:rPr>
+          <w:noProof/>
+        </w:rPr>
+        <w:t xml:space="preserve"> </w:t>
+      </w:r>
+      <w:r>
+        <w:rPr>
+          <w:noProof/>
+        </w:rPr>
+        <w:t>Negate and increment R1 for two’s complement value</w:t>
       </w:r>
     </w:p>
     <w:p>
@@ -2850,7 +2840,7 @@
           <wp:inline distT="0" distB="0" distL="0" distR="0">
             <wp:extent cx="5867400" cy="4381500"/>
             <wp:effectExtent l="0" t="0" r="0" b="0"/>
-            <wp:docPr id="63" name="Picture 63" descr="C:\Users\Shaun\UWT\problem4\problem4\screenshots\33-Load_Prompt_2.bmp"/>
+            <wp:docPr id="70" name="Picture 70" descr="C:\Users\Shaun\UWT\problem4\problem4\screenshots\32-R1_add_R0.bmp"/>
             <wp:cNvGraphicFramePr>
               <a:graphicFrameLocks xmlns:a="http://schemas.openxmlformats.org/drawingml/2006/main" noChangeAspect="1"/>
             </wp:cNvGraphicFramePr>
@@ -2858,7 +2848,7 @@
               <a:graphicData uri="http://schemas.openxmlformats.org/drawingml/2006/picture">
                 <pic:pic xmlns:pic="http://schemas.openxmlformats.org/drawingml/2006/picture">
                   <pic:nvPicPr>
-                    <pic:cNvPr id="0" name="Picture 33" descr="C:\Users\Shaun\UWT\problem4\problem4\screenshots\33-Load_Prompt_2.bmp"/>
+                    <pic:cNvPr id="0" name="Picture 33" descr="C:\Users\Shaun\UWT\problem4\problem4\screenshots\32-R1_add_R0.bmp"/>
                     <pic:cNvPicPr>
                       <a:picLocks noChangeAspect="1" noChangeArrowheads="1"/>
                     </pic:cNvPicPr>
@@ -2906,25 +2896,13 @@
         <w:rPr>
           <w:noProof/>
         </w:rPr>
-        <w:t>Fig. 3</w:t>
-      </w:r>
-      <w:r>
-        <w:rPr>
-          <w:noProof/>
-        </w:rPr>
-        <w:t>3</w:t>
-      </w:r>
-      <w:r>
-        <w:rPr>
-          <w:noProof/>
-        </w:rPr>
-        <w:t xml:space="preserve"> </w:t>
-      </w:r>
-      <w:r>
-        <w:rPr>
-          <w:noProof/>
-        </w:rPr>
-        <w:t>Branch on zero and load R0 with “Press any key” prompt</w:t>
+        <w:t>Fig. 33</w:t>
+      </w:r>
+      <w:r>
+        <w:rPr>
+          <w:noProof/>
+        </w:rPr>
+        <w:t xml:space="preserve"> Set R1 to R1 + R0 to check return status of Encrypt</w:t>
       </w:r>
     </w:p>
     <w:p>
@@ -2942,7 +2920,7 @@
           <wp:inline distT="0" distB="0" distL="0" distR="0">
             <wp:extent cx="5867400" cy="4381500"/>
             <wp:effectExtent l="0" t="0" r="0" b="0"/>
-            <wp:docPr id="64" name="Picture 64" descr="C:\Users\Shaun\UWT\problem4\problem4\screenshots\34-Puts_Prompt_getc.bmp"/>
+            <wp:docPr id="71" name="Picture 71" descr="C:\Users\Shaun\UWT\problem4\problem4\screenshots\33-Load_Prompt_2.bmp"/>
             <wp:cNvGraphicFramePr>
               <a:graphicFrameLocks xmlns:a="http://schemas.openxmlformats.org/drawingml/2006/main" noChangeAspect="1"/>
             </wp:cNvGraphicFramePr>
@@ -2950,7 +2928,7 @@
               <a:graphicData uri="http://schemas.openxmlformats.org/drawingml/2006/picture">
                 <pic:pic xmlns:pic="http://schemas.openxmlformats.org/drawingml/2006/picture">
                   <pic:nvPicPr>
-                    <pic:cNvPr id="0" name="Picture 34" descr="C:\Users\Shaun\UWT\problem4\problem4\screenshots\34-Puts_Prompt_getc.bmp"/>
+                    <pic:cNvPr id="0" name="Picture 34" descr="C:\Users\Shaun\UWT\problem4\problem4\screenshots\33-Load_Prompt_2.bmp"/>
                     <pic:cNvPicPr>
                       <a:picLocks noChangeAspect="1" noChangeArrowheads="1"/>
                     </pic:cNvPicPr>
@@ -2998,25 +2976,13 @@
         <w:rPr>
           <w:noProof/>
         </w:rPr>
-        <w:t>Fig. 3</w:t>
-      </w:r>
-      <w:r>
-        <w:rPr>
-          <w:noProof/>
-        </w:rPr>
-        <w:t>4</w:t>
-      </w:r>
-      <w:r>
-        <w:rPr>
-          <w:noProof/>
-        </w:rPr>
-        <w:t xml:space="preserve"> </w:t>
-      </w:r>
-      <w:r>
-        <w:rPr>
-          <w:noProof/>
-        </w:rPr>
-        <w:t>Display Prompt and wait on user to press a key (getc)</w:t>
+        <w:t>Fig. 34</w:t>
+      </w:r>
+      <w:r>
+        <w:rPr>
+          <w:noProof/>
+        </w:rPr>
+        <w:t xml:space="preserve"> Branch on zero and load R0 with “Press any key” prompt</w:t>
       </w:r>
     </w:p>
     <w:p>
@@ -3034,7 +3000,7 @@
           <wp:inline distT="0" distB="0" distL="0" distR="0">
             <wp:extent cx="5867400" cy="4381500"/>
             <wp:effectExtent l="0" t="0" r="0" b="0"/>
-            <wp:docPr id="65" name="Picture 65" descr="C:\Users\Shaun\UWT\problem4\problem4\screenshots\35-User_pressed_a.bmp"/>
+            <wp:docPr id="72" name="Picture 72" descr="C:\Users\Shaun\UWT\problem4\problem4\screenshots\34-Puts_Prompt_getc.bmp"/>
             <wp:cNvGraphicFramePr>
               <a:graphicFrameLocks xmlns:a="http://schemas.openxmlformats.org/drawingml/2006/main" noChangeAspect="1"/>
             </wp:cNvGraphicFramePr>
@@ -3042,7 +3008,7 @@
               <a:graphicData uri="http://schemas.openxmlformats.org/drawingml/2006/picture">
                 <pic:pic xmlns:pic="http://schemas.openxmlformats.org/drawingml/2006/picture">
                   <pic:nvPicPr>
-                    <pic:cNvPr id="0" name="Picture 35" descr="C:\Users\Shaun\UWT\problem4\problem4\screenshots\35-User_pressed_a.bmp"/>
+                    <pic:cNvPr id="0" name="Picture 35" descr="C:\Users\Shaun\UWT\problem4\problem4\screenshots\34-Puts_Prompt_getc.bmp"/>
                     <pic:cNvPicPr>
                       <a:picLocks noChangeAspect="1" noChangeArrowheads="1"/>
                     </pic:cNvPicPr>
@@ -3090,25 +3056,13 @@
         <w:rPr>
           <w:noProof/>
         </w:rPr>
-        <w:t xml:space="preserve">Fig. </w:t>
-      </w:r>
-      <w:r>
-        <w:rPr>
-          <w:noProof/>
-        </w:rPr>
-        <w:t>35</w:t>
-      </w:r>
-      <w:r>
-        <w:rPr>
-          <w:noProof/>
-        </w:rPr>
-        <w:t xml:space="preserve"> </w:t>
-      </w:r>
-      <w:r>
-        <w:rPr>
-          <w:noProof/>
-        </w:rPr>
-        <w:t>User pressed ‘a’</w:t>
+        <w:t>Fig. 35</w:t>
+      </w:r>
+      <w:r>
+        <w:rPr>
+          <w:noProof/>
+        </w:rPr>
+        <w:t xml:space="preserve"> Display Prompt and wait on user to press a key (getc)</w:t>
       </w:r>
     </w:p>
     <w:p>
@@ -3126,7 +3080,7 @@
           <wp:inline distT="0" distB="0" distL="0" distR="0">
             <wp:extent cx="5867400" cy="4381500"/>
             <wp:effectExtent l="0" t="0" r="0" b="0"/>
-            <wp:docPr id="66" name="Picture 66" descr="C:\Users\Shaun\UWT\problem4\problem4\screenshots\36-PUTS_result.bmp"/>
+            <wp:docPr id="73" name="Picture 73" descr="C:\Users\Shaun\UWT\problem4\problem4\screenshots\35-User_pressed_a.bmp"/>
             <wp:cNvGraphicFramePr>
               <a:graphicFrameLocks xmlns:a="http://schemas.openxmlformats.org/drawingml/2006/main" noChangeAspect="1"/>
             </wp:cNvGraphicFramePr>
@@ -3134,7 +3088,7 @@
               <a:graphicData uri="http://schemas.openxmlformats.org/drawingml/2006/picture">
                 <pic:pic xmlns:pic="http://schemas.openxmlformats.org/drawingml/2006/picture">
                   <pic:nvPicPr>
-                    <pic:cNvPr id="0" name="Picture 36" descr="C:\Users\Shaun\UWT\problem4\problem4\screenshots\36-PUTS_result.bmp"/>
+                    <pic:cNvPr id="0" name="Picture 36" descr="C:\Users\Shaun\UWT\problem4\problem4\screenshots\35-User_pressed_a.bmp"/>
                     <pic:cNvPicPr>
                       <a:picLocks noChangeAspect="1" noChangeArrowheads="1"/>
                     </pic:cNvPicPr>
@@ -3182,25 +3136,13 @@
         <w:rPr>
           <w:noProof/>
         </w:rPr>
-        <w:t>Fig. 3</w:t>
-      </w:r>
-      <w:r>
-        <w:rPr>
-          <w:noProof/>
-        </w:rPr>
-        <w:t>6</w:t>
-      </w:r>
-      <w:r>
-        <w:rPr>
-          <w:noProof/>
-        </w:rPr>
-        <w:t xml:space="preserve"> </w:t>
-      </w:r>
-      <w:r>
-        <w:rPr>
-          <w:noProof/>
-        </w:rPr>
-        <w:t>Set R0 to starting address of string and display the encrypted string</w:t>
+        <w:t>Fig. 36</w:t>
+      </w:r>
+      <w:r>
+        <w:rPr>
+          <w:noProof/>
+        </w:rPr>
+        <w:t xml:space="preserve"> User pressed ‘a’</w:t>
       </w:r>
     </w:p>
     <w:p>
@@ -3215,10 +3157,10 @@
         </w:rPr>
         <w:lastRenderedPageBreak/>
         <w:drawing>
-          <wp:inline distT="0" distB="0" distL="0" distR="0">
+          <wp:inline distT="0" distB="0" distL="0" distR="0" wp14:anchorId="7B7BCED7" wp14:editId="57BB11E7">
             <wp:extent cx="5867400" cy="4381500"/>
             <wp:effectExtent l="0" t="0" r="0" b="0"/>
-            <wp:docPr id="67" name="Picture 67" descr="C:\Users\Shaun\UWT\problem4\problem4\screenshots\37-Halt.bmp"/>
+            <wp:docPr id="74" name="Picture 74" descr="C:\Users\Shaun\UWT\problem4\problem4\screenshots\36-PUTS_result.bmp"/>
             <wp:cNvGraphicFramePr>
               <a:graphicFrameLocks xmlns:a="http://schemas.openxmlformats.org/drawingml/2006/main" noChangeAspect="1"/>
             </wp:cNvGraphicFramePr>
@@ -3226,7 +3168,7 @@
               <a:graphicData uri="http://schemas.openxmlformats.org/drawingml/2006/picture">
                 <pic:pic xmlns:pic="http://schemas.openxmlformats.org/drawingml/2006/picture">
                   <pic:nvPicPr>
-                    <pic:cNvPr id="0" name="Picture 37" descr="C:\Users\Shaun\UWT\problem4\problem4\screenshots\37-Halt.bmp"/>
+                    <pic:cNvPr id="0" name="Picture 37" descr="C:\Users\Shaun\UWT\problem4\problem4\screenshots\36-PUTS_result.bmp"/>
                     <pic:cNvPicPr>
                       <a:picLocks noChangeAspect="1" noChangeArrowheads="1"/>
                     </pic:cNvPicPr>
@@ -3274,25 +3216,93 @@
         <w:rPr>
           <w:noProof/>
         </w:rPr>
-        <w:t>Fig. 3</w:t>
-      </w:r>
-      <w:r>
-        <w:rPr>
-          <w:noProof/>
-        </w:rPr>
-        <w:t>7</w:t>
-      </w:r>
-      <w:r>
-        <w:rPr>
-          <w:noProof/>
-        </w:rPr>
-        <w:t xml:space="preserve"> </w:t>
-      </w:r>
-      <w:r>
-        <w:rPr>
-          <w:noProof/>
-        </w:rPr>
-        <w:t>End of program;  Program halted.</w:t>
+        <w:t xml:space="preserve">Fig. 37 </w:t>
+      </w:r>
+      <w:r>
+        <w:rPr>
+          <w:noProof/>
+        </w:rPr>
+        <w:t>Set R0 to starting address of string and display the encrypted string</w:t>
+      </w:r>
+    </w:p>
+    <w:p>
+      <w:pPr>
+        <w:rPr>
+          <w:noProof/>
+        </w:rPr>
+      </w:pPr>
+      <w:r>
+        <w:rPr>
+          <w:noProof/>
+        </w:rPr>
+        <w:lastRenderedPageBreak/>
+        <w:drawing>
+          <wp:inline distT="0" distB="0" distL="0" distR="0" wp14:anchorId="738C5D40" wp14:editId="6AE25882">
+            <wp:extent cx="5867400" cy="4381500"/>
+            <wp:effectExtent l="0" t="0" r="0" b="0"/>
+            <wp:docPr id="75" name="Picture 75" descr="C:\Users\Shaun\UWT\problem4\problem4\screenshots\37-Halt.bmp"/>
+            <wp:cNvGraphicFramePr>
+              <a:graphicFrameLocks xmlns:a="http://schemas.openxmlformats.org/drawingml/2006/main" noChangeAspect="1"/>
+            </wp:cNvGraphicFramePr>
+            <a:graphic xmlns:a="http://schemas.openxmlformats.org/drawingml/2006/main">
+              <a:graphicData uri="http://schemas.openxmlformats.org/drawingml/2006/picture">
+                <pic:pic xmlns:pic="http://schemas.openxmlformats.org/drawingml/2006/picture">
+                  <pic:nvPicPr>
+                    <pic:cNvPr id="0" name="Picture 38" descr="C:\Users\Shaun\UWT\problem4\problem4\screenshots\37-Halt.bmp"/>
+                    <pic:cNvPicPr>
+                      <a:picLocks noChangeAspect="1" noChangeArrowheads="1"/>
+                    </pic:cNvPicPr>
+                  </pic:nvPicPr>
+                  <pic:blipFill>
+                    <a:blip r:embed="rId43">
+                      <a:extLst>
+                        <a:ext uri="{28A0092B-C50C-407E-A947-70E740481C1C}">
+                          <a14:useLocalDpi xmlns:a14="http://schemas.microsoft.com/office/drawing/2010/main" val="0"/>
+                        </a:ext>
+                      </a:extLst>
+                    </a:blip>
+                    <a:srcRect/>
+                    <a:stretch>
+                      <a:fillRect/>
+                    </a:stretch>
+                  </pic:blipFill>
+                  <pic:spPr bwMode="auto">
+                    <a:xfrm>
+                      <a:off x="0" y="0"/>
+                      <a:ext cx="5867400" cy="4381500"/>
+                    </a:xfrm>
+                    <a:prstGeom prst="rect">
+                      <a:avLst/>
+                    </a:prstGeom>
+                    <a:noFill/>
+                    <a:ln>
+                      <a:noFill/>
+                    </a:ln>
+                  </pic:spPr>
+                </pic:pic>
+              </a:graphicData>
+            </a:graphic>
+          </wp:inline>
+        </w:drawing>
+      </w:r>
+    </w:p>
+    <w:p>
+      <w:pPr>
+        <w:rPr>
+          <w:noProof/>
+        </w:rPr>
+      </w:pPr>
+      <w:r>
+        <w:rPr>
+          <w:noProof/>
+        </w:rPr>
+        <w:t>Fig. 38</w:t>
+      </w:r>
+      <w:r>
+        <w:rPr>
+          <w:noProof/>
+        </w:rPr>
+        <w:t xml:space="preserve"> End of program;  Program halted.</w:t>
       </w:r>
     </w:p>
     <w:p>

</xml_diff>